<commit_message>
completed questions for junit
</commit_message>
<xml_diff>
--- a/junit/Junit docs.docx
+++ b/junit/Junit docs.docx
@@ -253,6 +253,41 @@
       <w:pPr>
         <w:pStyle w:val="Normal"/>
         <w:rPr>
+          <w:lang w:val="en-US"/>
+        </w:rPr>
+      </w:pPr>
+      <w:r>
+        <w:rPr>
+          <w:lang w:val="ru-RU"/>
+        </w:rPr>
+        <w:t>Краткое описание: Во введени</w:t>
+      </w:r>
+      <w:r>
+        <w:rPr>
+          <w:lang w:val="ru-RU"/>
+        </w:rPr>
+        <w:t xml:space="preserve">и кратко рассказывается о необходимости автоматизированного тестирования и использовании для этого библиотеки </w:t>
+      </w:r>
+      <w:r>
+        <w:rPr>
+          <w:lang w:val="en-US"/>
+        </w:rPr>
+        <w:t>JUnit.</w:t>
+      </w:r>
+    </w:p>
+    <w:p>
+      <w:pPr>
+        <w:pStyle w:val="Normal"/>
+        <w:rPr/>
+      </w:pPr>
+      <w:r>
+        <w:rPr/>
+      </w:r>
+    </w:p>
+    <w:p>
+      <w:pPr>
+        <w:pStyle w:val="Normal"/>
+        <w:rPr>
           <w:lang w:val="ru-RU"/>
         </w:rPr>
       </w:pPr>
@@ -437,20 +472,44 @@
       <w:pPr>
         <w:pStyle w:val="Normal"/>
         <w:rPr>
+          <w:lang w:val="ru-RU"/>
+        </w:rPr>
+      </w:pPr>
+      <w:r>
+        <w:rPr>
+          <w:lang w:val="ru-RU"/>
+        </w:rPr>
+        <w:t xml:space="preserve">Последняя версия </w:t>
+      </w:r>
+      <w:r>
+        <w:rPr>
           <w:lang w:val="en-US"/>
         </w:rPr>
-      </w:pPr>
-      <w:r>
-        <w:rPr>
-          <w:lang w:val="ru-RU"/>
-        </w:rPr>
-        <w:t xml:space="preserve">Последняя версия </w:t>
+        <w:t xml:space="preserve">JUnit – </w:t>
+      </w:r>
+      <w:r>
+        <w:rPr>
+          <w:lang w:val="ru-RU"/>
+        </w:rPr>
+        <w:t xml:space="preserve">4.11 </w:t>
+      </w:r>
+      <w:r>
+        <w:rPr>
+          <w:lang w:val="ru-RU"/>
+        </w:rPr>
+        <w:t xml:space="preserve">и именно о возможностях этой версии </w:t>
       </w:r>
       <w:r>
         <w:rPr>
           <w:lang w:val="en-US"/>
         </w:rPr>
-        <w:t xml:space="preserve">JUnit - </w:t>
+        <w:t xml:space="preserve">JUnit </w:t>
+      </w:r>
+      <w:r>
+        <w:rPr>
+          <w:lang w:val="ru-RU"/>
+        </w:rPr>
+        <w:t>будет в дальнейшем рассказываться.</w:t>
       </w:r>
     </w:p>
     <w:p>
@@ -1398,6 +1457,50 @@
           <w:lang w:val="ru-RU"/>
         </w:rPr>
         <w:t>2. Основные компоненты тестового класса</w:t>
+      </w:r>
+    </w:p>
+    <w:p>
+      <w:pPr>
+        <w:pStyle w:val="Normal"/>
+        <w:ind w:left="0" w:right="0" w:hanging="0"/>
+        <w:jc w:val="left"/>
+        <w:rPr/>
+      </w:pPr>
+      <w:r>
+        <w:rPr/>
+      </w:r>
+    </w:p>
+    <w:p>
+      <w:pPr>
+        <w:pStyle w:val="Normal"/>
+        <w:rPr>
+          <w:lang w:val="ru-RU"/>
+        </w:rPr>
+      </w:pPr>
+      <w:r>
+        <w:rPr>
+          <w:lang w:val="ru-RU"/>
+        </w:rPr>
+        <w:t xml:space="preserve">Краткое описание: </w:t>
+      </w:r>
+      <w:bookmarkStart w:id="0" w:name="__DdeLink__5562_465614980"/>
+      <w:bookmarkEnd w:id="0"/>
+      <w:r>
+        <w:rPr>
+          <w:lang w:val="ru-RU"/>
+        </w:rPr>
+        <w:t>Вводится понятие тестового класса. Описывается структура тестового класса, основные его компоненты и правила формирования. Описываются жизненный цикл тестового класса и методы жизненного цикла.</w:t>
+      </w:r>
+    </w:p>
+    <w:p>
+      <w:pPr>
+        <w:pStyle w:val="Normal"/>
+        <w:ind w:left="0" w:right="0" w:hanging="0"/>
+        <w:jc w:val="left"/>
+        <w:rPr/>
+      </w:pPr>
+      <w:r>
+        <w:rPr/>
       </w:r>
     </w:p>
     <w:p>
@@ -16567,14 +16670,14 @@
         </w:rPr>
         <w:t xml:space="preserve">1) Создать новую категорию. Категория, представляет собой по сути имя для группы тестов. Но </w:t>
       </w:r>
-      <w:bookmarkStart w:id="0" w:name="__DdeLink__2188_250348906"/>
+      <w:bookmarkStart w:id="1" w:name="__DdeLink__2188_250348906"/>
       <w:r>
         <w:rPr>
           <w:lang w:val="ru-RU"/>
         </w:rPr>
         <w:t>в отличии от</w:t>
       </w:r>
-      <w:bookmarkEnd w:id="0"/>
+      <w:bookmarkEnd w:id="1"/>
       <w:r>
         <w:rPr>
           <w:lang w:val="ru-RU"/>
@@ -27308,7 +27411,17 @@
           <w:szCs w:val="24"/>
           <w:lang w:val="en-US" w:eastAsia="zh-CN" w:bidi="hi-IN"/>
         </w:rPr>
-        <w:t>assert</w:t>
+        <w:t>assertTrue(</w:t>
+      </w:r>
+      <w:r>
+        <w:rPr>
+          <w:rFonts w:eastAsia="SimSun" w:cs="Mangal"/>
+          <w:color w:val="00000A"/>
+          <w:sz w:val="24"/>
+          <w:szCs w:val="24"/>
+          <w:lang w:val="ru-RU" w:eastAsia="zh-CN" w:bidi="hi-IN"/>
+        </w:rPr>
+        <w:t xml:space="preserve">3 == </w:t>
       </w:r>
       <w:r>
         <w:rPr>
@@ -27318,7 +27431,89 @@
           <w:szCs w:val="24"/>
           <w:lang w:val="en-US" w:eastAsia="zh-CN" w:bidi="hi-IN"/>
         </w:rPr>
-        <w:t>True</w:t>
+        <w:t xml:space="preserve">getUserOrderCount())), </w:t>
+      </w:r>
+      <w:r>
+        <w:rPr>
+          <w:rFonts w:eastAsia="SimSun" w:cs="Mangal"/>
+          <w:color w:val="00000A"/>
+          <w:sz w:val="24"/>
+          <w:szCs w:val="24"/>
+          <w:lang w:val="ru-RU" w:eastAsia="zh-CN" w:bidi="hi-IN"/>
+        </w:rPr>
+        <w:t>но при этом теряется контекст и сообщения в этом случае не подскажут, что ожидаемое значение 3, а реальное значение 2.</w:t>
+      </w:r>
+    </w:p>
+    <w:p>
+      <w:pPr>
+        <w:pStyle w:val="Normal"/>
+        <w:ind w:left="0" w:right="0" w:hanging="0"/>
+        <w:jc w:val="left"/>
+        <w:rPr>
+          <w:rFonts w:eastAsia="SimSun" w:cs="Mangal"/>
+          <w:color w:val="00000A"/>
+          <w:sz w:val="24"/>
+          <w:szCs w:val="24"/>
+          <w:lang w:val="ru-RU" w:eastAsia="zh-CN" w:bidi="hi-IN"/>
+        </w:rPr>
+      </w:pPr>
+      <w:r>
+        <w:rPr>
+          <w:rFonts w:eastAsia="SimSun" w:cs="Mangal"/>
+          <w:color w:val="00000A"/>
+          <w:sz w:val="24"/>
+          <w:szCs w:val="24"/>
+          <w:lang w:val="ru-RU" w:eastAsia="zh-CN" w:bidi="hi-IN"/>
+        </w:rPr>
+      </w:r>
+    </w:p>
+    <w:p>
+      <w:pPr>
+        <w:pStyle w:val="Normal"/>
+        <w:ind w:left="0" w:right="0" w:hanging="0"/>
+        <w:jc w:val="left"/>
+        <w:rPr>
+          <w:rFonts w:eastAsia="SimSun" w:cs="Mangal"/>
+          <w:color w:val="00000A"/>
+          <w:sz w:val="24"/>
+          <w:szCs w:val="24"/>
+          <w:lang w:val="ru-RU" w:eastAsia="zh-CN" w:bidi="hi-IN"/>
+        </w:rPr>
+      </w:pPr>
+      <w:bookmarkStart w:id="2" w:name="__DdeLink__4790_1143559875"/>
+      <w:r>
+        <w:rPr>
+          <w:rFonts w:eastAsia="SimSun" w:cs="Mangal"/>
+          <w:color w:val="00000A"/>
+          <w:sz w:val="24"/>
+          <w:szCs w:val="24"/>
+          <w:lang w:val="ru-RU" w:eastAsia="zh-CN" w:bidi="hi-IN"/>
+        </w:rPr>
+        <w:t>2) Утверждения сравнения.</w:t>
+      </w:r>
+    </w:p>
+    <w:p>
+      <w:pPr>
+        <w:pStyle w:val="Normal"/>
+        <w:ind w:left="0" w:right="0" w:hanging="0"/>
+        <w:jc w:val="left"/>
+        <w:rPr>
+          <w:rFonts w:eastAsia="SimSun" w:cs="Mangal"/>
+          <w:color w:val="00000A"/>
+          <w:sz w:val="24"/>
+          <w:szCs w:val="24"/>
+          <w:lang w:val="ru-RU" w:eastAsia="zh-CN" w:bidi="hi-IN"/>
+        </w:rPr>
+      </w:pPr>
+      <w:r>
+        <w:rPr>
+          <w:rFonts w:eastAsia="SimSun" w:cs="Mangal"/>
+          <w:color w:val="00000A"/>
+          <w:sz w:val="24"/>
+          <w:szCs w:val="24"/>
+          <w:lang w:val="ru-RU" w:eastAsia="zh-CN" w:bidi="hi-IN"/>
+        </w:rPr>
+        <w:t xml:space="preserve">Утверждения сравнения - «Утверждаю, что ожидаемое значение </w:t>
       </w:r>
       <w:r>
         <w:rPr>
@@ -27328,17 +27523,17 @@
           <w:szCs w:val="24"/>
           <w:lang w:val="en-US" w:eastAsia="zh-CN" w:bidi="hi-IN"/>
         </w:rPr>
-        <w:t>(</w:t>
-      </w:r>
-      <w:r>
-        <w:rPr>
-          <w:rFonts w:eastAsia="SimSun" w:cs="Mangal"/>
-          <w:color w:val="00000A"/>
-          <w:sz w:val="24"/>
-          <w:szCs w:val="24"/>
-          <w:lang w:val="ru-RU" w:eastAsia="zh-CN" w:bidi="hi-IN"/>
-        </w:rPr>
-        <w:t xml:space="preserve">3 == </w:t>
+        <w:t xml:space="preserve">X </w:t>
+      </w:r>
+      <w:r>
+        <w:rPr>
+          <w:rFonts w:eastAsia="SimSun" w:cs="Mangal"/>
+          <w:color w:val="00000A"/>
+          <w:sz w:val="24"/>
+          <w:szCs w:val="24"/>
+          <w:lang w:val="ru-RU" w:eastAsia="zh-CN" w:bidi="hi-IN"/>
+        </w:rPr>
+        <w:t xml:space="preserve">равно вычисленному значению </w:t>
       </w:r>
       <w:r>
         <w:rPr>
@@ -27348,121 +27543,9 @@
           <w:szCs w:val="24"/>
           <w:lang w:val="en-US" w:eastAsia="zh-CN" w:bidi="hi-IN"/>
         </w:rPr>
-        <w:t xml:space="preserve">getUserOrderCount())), </w:t>
-      </w:r>
-      <w:r>
-        <w:rPr>
-          <w:rFonts w:eastAsia="SimSun" w:cs="Mangal"/>
-          <w:color w:val="00000A"/>
-          <w:sz w:val="24"/>
-          <w:szCs w:val="24"/>
-          <w:lang w:val="ru-RU" w:eastAsia="zh-CN" w:bidi="hi-IN"/>
-        </w:rPr>
-        <w:t>но при этом теряется контекст и сообщения в этом случае не подскажут, что ожидаемое значение 3, а реальное значение 2.</w:t>
-      </w:r>
-    </w:p>
-    <w:p>
-      <w:pPr>
-        <w:pStyle w:val="Normal"/>
-        <w:ind w:left="0" w:right="0" w:hanging="0"/>
-        <w:jc w:val="left"/>
-        <w:rPr>
-          <w:rFonts w:eastAsia="SimSun" w:cs="Mangal"/>
-          <w:color w:val="00000A"/>
-          <w:sz w:val="24"/>
-          <w:szCs w:val="24"/>
-          <w:lang w:val="ru-RU" w:eastAsia="zh-CN" w:bidi="hi-IN"/>
-        </w:rPr>
-      </w:pPr>
-      <w:r>
-        <w:rPr>
-          <w:rFonts w:eastAsia="SimSun" w:cs="Mangal"/>
-          <w:color w:val="00000A"/>
-          <w:sz w:val="24"/>
-          <w:szCs w:val="24"/>
-          <w:lang w:val="ru-RU" w:eastAsia="zh-CN" w:bidi="hi-IN"/>
-        </w:rPr>
-      </w:r>
-    </w:p>
-    <w:p>
-      <w:pPr>
-        <w:pStyle w:val="Normal"/>
-        <w:ind w:left="0" w:right="0" w:hanging="0"/>
-        <w:jc w:val="left"/>
-        <w:rPr>
-          <w:rFonts w:eastAsia="SimSun" w:cs="Mangal"/>
-          <w:color w:val="00000A"/>
-          <w:sz w:val="24"/>
-          <w:szCs w:val="24"/>
-          <w:lang w:val="ru-RU" w:eastAsia="zh-CN" w:bidi="hi-IN"/>
-        </w:rPr>
-      </w:pPr>
-      <w:bookmarkStart w:id="1" w:name="__DdeLink__4790_1143559875"/>
-      <w:r>
-        <w:rPr>
-          <w:rFonts w:eastAsia="SimSun" w:cs="Mangal"/>
-          <w:color w:val="00000A"/>
-          <w:sz w:val="24"/>
-          <w:szCs w:val="24"/>
-          <w:lang w:val="ru-RU" w:eastAsia="zh-CN" w:bidi="hi-IN"/>
-        </w:rPr>
-        <w:t>2) Утверждения сравнения.</w:t>
-      </w:r>
-    </w:p>
-    <w:p>
-      <w:pPr>
-        <w:pStyle w:val="Normal"/>
-        <w:ind w:left="0" w:right="0" w:hanging="0"/>
-        <w:jc w:val="left"/>
-        <w:rPr>
-          <w:rFonts w:eastAsia="SimSun" w:cs="Mangal"/>
-          <w:color w:val="00000A"/>
-          <w:sz w:val="24"/>
-          <w:szCs w:val="24"/>
-          <w:lang w:val="ru-RU" w:eastAsia="zh-CN" w:bidi="hi-IN"/>
-        </w:rPr>
-      </w:pPr>
-      <w:r>
-        <w:rPr>
-          <w:rFonts w:eastAsia="SimSun" w:cs="Mangal"/>
-          <w:color w:val="00000A"/>
-          <w:sz w:val="24"/>
-          <w:szCs w:val="24"/>
-          <w:lang w:val="ru-RU" w:eastAsia="zh-CN" w:bidi="hi-IN"/>
-        </w:rPr>
-        <w:t xml:space="preserve">Утверждения сравнения - «Утверждаю, что ожидаемое значение </w:t>
-      </w:r>
-      <w:r>
-        <w:rPr>
-          <w:rFonts w:eastAsia="SimSun" w:cs="Mangal"/>
-          <w:color w:val="00000A"/>
-          <w:sz w:val="24"/>
-          <w:szCs w:val="24"/>
-          <w:lang w:val="en-US" w:eastAsia="zh-CN" w:bidi="hi-IN"/>
-        </w:rPr>
-        <w:t xml:space="preserve">X </w:t>
-      </w:r>
-      <w:r>
-        <w:rPr>
-          <w:rFonts w:eastAsia="SimSun" w:cs="Mangal"/>
-          <w:color w:val="00000A"/>
-          <w:sz w:val="24"/>
-          <w:szCs w:val="24"/>
-          <w:lang w:val="ru-RU" w:eastAsia="zh-CN" w:bidi="hi-IN"/>
-        </w:rPr>
-        <w:t xml:space="preserve">равно вычисленному значению </w:t>
-      </w:r>
-      <w:r>
-        <w:rPr>
-          <w:rFonts w:eastAsia="SimSun" w:cs="Mangal"/>
-          <w:color w:val="00000A"/>
-          <w:sz w:val="24"/>
-          <w:szCs w:val="24"/>
-          <w:lang w:val="en-US" w:eastAsia="zh-CN" w:bidi="hi-IN"/>
-        </w:rPr>
         <w:t>Y</w:t>
       </w:r>
-      <w:bookmarkEnd w:id="1"/>
+      <w:bookmarkEnd w:id="2"/>
       <w:r>
         <w:rPr>
           <w:rFonts w:eastAsia="SimSun" w:cs="Mangal"/>
@@ -27579,7 +27662,7 @@
     <w:tbl>
       <w:tblPr>
         <w:jc w:val="left"/>
-        <w:tblInd w:w="50" w:type="dxa"/>
+        <w:tblInd w:w="47" w:type="dxa"/>
         <w:tblBorders>
           <w:top w:val="single" w:sz="2" w:space="0" w:color="000001"/>
           <w:left w:val="single" w:sz="2" w:space="0" w:color="000001"/>
@@ -27590,13 +27673,13 @@
         </w:tblBorders>
         <w:tblCellMar>
           <w:top w:w="55" w:type="dxa"/>
-          <w:left w:w="48" w:type="dxa"/>
+          <w:left w:w="45" w:type="dxa"/>
           <w:bottom w:w="55" w:type="dxa"/>
           <w:right w:w="55" w:type="dxa"/>
         </w:tblCellMar>
       </w:tblPr>
       <w:tblGrid>
-        <w:gridCol w:w="1708"/>
+        <w:gridCol w:w="1707"/>
         <w:gridCol w:w="8265"/>
       </w:tblGrid>
       <w:tr>
@@ -27605,7 +27688,7 @@
         </w:trPr>
         <w:tc>
           <w:tcPr>
-            <w:tcW w:w="1708" w:type="dxa"/>
+            <w:tcW w:w="1707" w:type="dxa"/>
             <w:tcBorders>
               <w:top w:val="single" w:sz="2" w:space="0" w:color="000001"/>
               <w:left w:val="single" w:sz="2" w:space="0" w:color="000001"/>
@@ -27616,7 +27699,7 @@
             </w:tcBorders>
             <w:shd w:fill="FFFFFF" w:val="clear"/>
             <w:tcMar>
-              <w:left w:w="48" w:type="dxa"/>
+              <w:left w:w="45" w:type="dxa"/>
             </w:tcMar>
           </w:tcPr>
           <w:p>
@@ -27647,7 +27730,7 @@
             </w:tcBorders>
             <w:shd w:fill="FFFFFF" w:val="clear"/>
             <w:tcMar>
-              <w:left w:w="48" w:type="dxa"/>
+              <w:left w:w="45" w:type="dxa"/>
             </w:tcMar>
           </w:tcPr>
           <w:p>
@@ -27672,7 +27755,7 @@
         </w:trPr>
         <w:tc>
           <w:tcPr>
-            <w:tcW w:w="1708" w:type="dxa"/>
+            <w:tcW w:w="1707" w:type="dxa"/>
             <w:tcBorders>
               <w:top w:val="nil"/>
               <w:left w:val="single" w:sz="2" w:space="0" w:color="000001"/>
@@ -27683,7 +27766,7 @@
             </w:tcBorders>
             <w:shd w:fill="FFFFFF" w:val="clear"/>
             <w:tcMar>
-              <w:left w:w="48" w:type="dxa"/>
+              <w:left w:w="45" w:type="dxa"/>
             </w:tcMar>
           </w:tcPr>
           <w:p>
@@ -27714,7 +27797,7 @@
             </w:tcBorders>
             <w:shd w:fill="FFFFFF" w:val="clear"/>
             <w:tcMar>
-              <w:left w:w="48" w:type="dxa"/>
+              <w:left w:w="45" w:type="dxa"/>
             </w:tcMar>
           </w:tcPr>
           <w:p>
@@ -27911,7 +27994,7 @@
         </w:trPr>
         <w:tc>
           <w:tcPr>
-            <w:tcW w:w="1708" w:type="dxa"/>
+            <w:tcW w:w="1707" w:type="dxa"/>
             <w:tcBorders>
               <w:top w:val="nil"/>
               <w:left w:val="single" w:sz="2" w:space="0" w:color="000001"/>
@@ -27922,7 +28005,7 @@
             </w:tcBorders>
             <w:shd w:fill="FFFFFF" w:val="clear"/>
             <w:tcMar>
-              <w:left w:w="48" w:type="dxa"/>
+              <w:left w:w="45" w:type="dxa"/>
             </w:tcMar>
           </w:tcPr>
           <w:p>
@@ -27953,7 +28036,7 @@
             </w:tcBorders>
             <w:shd w:fill="FFFFFF" w:val="clear"/>
             <w:tcMar>
-              <w:left w:w="48" w:type="dxa"/>
+              <w:left w:w="45" w:type="dxa"/>
             </w:tcMar>
           </w:tcPr>
           <w:p>
@@ -28157,7 +28240,7 @@
         </w:trPr>
         <w:tc>
           <w:tcPr>
-            <w:tcW w:w="1708" w:type="dxa"/>
+            <w:tcW w:w="1707" w:type="dxa"/>
             <w:tcBorders>
               <w:top w:val="nil"/>
               <w:left w:val="single" w:sz="2" w:space="0" w:color="000001"/>
@@ -28168,7 +28251,7 @@
             </w:tcBorders>
             <w:shd w:fill="FFFFFF" w:val="clear"/>
             <w:tcMar>
-              <w:left w:w="48" w:type="dxa"/>
+              <w:left w:w="45" w:type="dxa"/>
             </w:tcMar>
           </w:tcPr>
           <w:p>
@@ -28199,7 +28282,7 @@
             </w:tcBorders>
             <w:shd w:fill="FFFFFF" w:val="clear"/>
             <w:tcMar>
-              <w:left w:w="48" w:type="dxa"/>
+              <w:left w:w="45" w:type="dxa"/>
             </w:tcMar>
           </w:tcPr>
           <w:p>
@@ -28588,7 +28671,7 @@
         </w:trPr>
         <w:tc>
           <w:tcPr>
-            <w:tcW w:w="1708" w:type="dxa"/>
+            <w:tcW w:w="1707" w:type="dxa"/>
             <w:tcBorders>
               <w:top w:val="nil"/>
               <w:left w:val="single" w:sz="2" w:space="0" w:color="000001"/>
@@ -28599,7 +28682,7 @@
             </w:tcBorders>
             <w:shd w:fill="FFFFFF" w:val="clear"/>
             <w:tcMar>
-              <w:left w:w="48" w:type="dxa"/>
+              <w:left w:w="45" w:type="dxa"/>
             </w:tcMar>
           </w:tcPr>
           <w:p>
@@ -28630,7 +28713,7 @@
             </w:tcBorders>
             <w:shd w:fill="FFFFFF" w:val="clear"/>
             <w:tcMar>
-              <w:left w:w="48" w:type="dxa"/>
+              <w:left w:w="45" w:type="dxa"/>
             </w:tcMar>
           </w:tcPr>
           <w:p>
@@ -29236,7 +29319,7 @@
     <w:tbl>
       <w:tblPr>
         <w:jc w:val="left"/>
-        <w:tblInd w:w="50" w:type="dxa"/>
+        <w:tblInd w:w="47" w:type="dxa"/>
         <w:tblBorders>
           <w:top w:val="single" w:sz="2" w:space="0" w:color="000001"/>
           <w:left w:val="single" w:sz="2" w:space="0" w:color="000001"/>
@@ -29247,13 +29330,13 @@
         </w:tblBorders>
         <w:tblCellMar>
           <w:top w:w="55" w:type="dxa"/>
-          <w:left w:w="48" w:type="dxa"/>
+          <w:left w:w="45" w:type="dxa"/>
           <w:bottom w:w="55" w:type="dxa"/>
           <w:right w:w="55" w:type="dxa"/>
         </w:tblCellMar>
       </w:tblPr>
       <w:tblGrid>
-        <w:gridCol w:w="1708"/>
+        <w:gridCol w:w="1707"/>
         <w:gridCol w:w="8265"/>
       </w:tblGrid>
       <w:tr>
@@ -29262,7 +29345,7 @@
         </w:trPr>
         <w:tc>
           <w:tcPr>
-            <w:tcW w:w="1708" w:type="dxa"/>
+            <w:tcW w:w="1707" w:type="dxa"/>
             <w:tcBorders>
               <w:top w:val="single" w:sz="2" w:space="0" w:color="000001"/>
               <w:left w:val="single" w:sz="2" w:space="0" w:color="000001"/>
@@ -29273,7 +29356,7 @@
             </w:tcBorders>
             <w:shd w:fill="FFFFFF" w:val="clear"/>
             <w:tcMar>
-              <w:left w:w="48" w:type="dxa"/>
+              <w:left w:w="45" w:type="dxa"/>
             </w:tcMar>
           </w:tcPr>
           <w:p>
@@ -29304,7 +29387,7 @@
             </w:tcBorders>
             <w:shd w:fill="FFFFFF" w:val="clear"/>
             <w:tcMar>
-              <w:left w:w="48" w:type="dxa"/>
+              <w:left w:w="45" w:type="dxa"/>
             </w:tcMar>
           </w:tcPr>
           <w:p>
@@ -29329,7 +29412,7 @@
         </w:trPr>
         <w:tc>
           <w:tcPr>
-            <w:tcW w:w="1708" w:type="dxa"/>
+            <w:tcW w:w="1707" w:type="dxa"/>
             <w:tcBorders>
               <w:top w:val="nil"/>
               <w:left w:val="single" w:sz="2" w:space="0" w:color="000001"/>
@@ -29340,7 +29423,7 @@
             </w:tcBorders>
             <w:shd w:fill="FFFFFF" w:val="clear"/>
             <w:tcMar>
-              <w:left w:w="48" w:type="dxa"/>
+              <w:left w:w="45" w:type="dxa"/>
             </w:tcMar>
           </w:tcPr>
           <w:p>
@@ -29371,7 +29454,7 @@
             </w:tcBorders>
             <w:shd w:fill="FFFFFF" w:val="clear"/>
             <w:tcMar>
-              <w:left w:w="48" w:type="dxa"/>
+              <w:left w:w="45" w:type="dxa"/>
             </w:tcMar>
           </w:tcPr>
           <w:p>
@@ -29597,7 +29680,7 @@
         </w:trPr>
         <w:tc>
           <w:tcPr>
-            <w:tcW w:w="1708" w:type="dxa"/>
+            <w:tcW w:w="1707" w:type="dxa"/>
             <w:tcBorders>
               <w:top w:val="nil"/>
               <w:left w:val="single" w:sz="2" w:space="0" w:color="000001"/>
@@ -29608,7 +29691,7 @@
             </w:tcBorders>
             <w:shd w:fill="FFFFFF" w:val="clear"/>
             <w:tcMar>
-              <w:left w:w="48" w:type="dxa"/>
+              <w:left w:w="45" w:type="dxa"/>
             </w:tcMar>
           </w:tcPr>
           <w:p>
@@ -29639,7 +29722,7 @@
             </w:tcBorders>
             <w:shd w:fill="FFFFFF" w:val="clear"/>
             <w:tcMar>
-              <w:left w:w="48" w:type="dxa"/>
+              <w:left w:w="45" w:type="dxa"/>
             </w:tcMar>
           </w:tcPr>
           <w:p>
@@ -29863,7 +29946,7 @@
         </w:trPr>
         <w:tc>
           <w:tcPr>
-            <w:tcW w:w="1708" w:type="dxa"/>
+            <w:tcW w:w="1707" w:type="dxa"/>
             <w:tcBorders>
               <w:top w:val="nil"/>
               <w:left w:val="single" w:sz="2" w:space="0" w:color="000001"/>
@@ -29874,7 +29957,7 @@
             </w:tcBorders>
             <w:shd w:fill="FFFFFF" w:val="clear"/>
             <w:tcMar>
-              <w:left w:w="48" w:type="dxa"/>
+              <w:left w:w="45" w:type="dxa"/>
             </w:tcMar>
           </w:tcPr>
           <w:p>
@@ -29905,7 +29988,7 @@
             </w:tcBorders>
             <w:shd w:fill="FFFFFF" w:val="clear"/>
             <w:tcMar>
-              <w:left w:w="48" w:type="dxa"/>
+              <w:left w:w="45" w:type="dxa"/>
             </w:tcMar>
           </w:tcPr>
           <w:p>
@@ -30256,27 +30339,7 @@
           <w:szCs w:val="24"/>
           <w:lang w:val="ru-RU" w:eastAsia="zh-CN" w:bidi="hi-IN"/>
         </w:rPr>
-        <w:t>1) Утверждени</w:t>
-      </w:r>
-      <w:r>
-        <w:rPr>
-          <w:rFonts w:eastAsia="SimSun" w:cs="Mangal"/>
-          <w:color w:val="00000A"/>
-          <w:sz w:val="24"/>
-          <w:szCs w:val="24"/>
-          <w:lang w:val="ru-RU" w:eastAsia="zh-CN" w:bidi="hi-IN"/>
-        </w:rPr>
-        <w:t>е</w:t>
-      </w:r>
-      <w:r>
-        <w:rPr>
-          <w:rFonts w:eastAsia="SimSun" w:cs="Mangal"/>
-          <w:color w:val="00000A"/>
-          <w:sz w:val="24"/>
-          <w:szCs w:val="24"/>
-          <w:lang w:val="ru-RU" w:eastAsia="zh-CN" w:bidi="hi-IN"/>
-        </w:rPr>
-        <w:t xml:space="preserve"> идентичности двух объектов:</w:t>
+        <w:t>1) Утверждение идентичности двух объектов:</w:t>
       </w:r>
     </w:p>
     <w:p>
@@ -30596,27 +30659,7 @@
           <w:szCs w:val="24"/>
           <w:lang w:val="ru-RU" w:eastAsia="zh-CN" w:bidi="hi-IN"/>
         </w:rPr>
-        <w:t xml:space="preserve"> </w:t>
-      </w:r>
-      <w:r>
-        <w:rPr>
-          <w:rFonts w:eastAsia="SimSun" w:cs="Mangal"/>
-          <w:color w:val="00000A"/>
-          <w:sz w:val="24"/>
-          <w:szCs w:val="24"/>
-          <w:lang w:val="ru-RU" w:eastAsia="zh-CN" w:bidi="hi-IN"/>
-        </w:rPr>
-        <w:t>отличия</w:t>
-      </w:r>
-      <w:r>
-        <w:rPr>
-          <w:rFonts w:eastAsia="SimSun" w:cs="Mangal"/>
-          <w:color w:val="00000A"/>
-          <w:sz w:val="24"/>
-          <w:szCs w:val="24"/>
-          <w:lang w:val="ru-RU" w:eastAsia="zh-CN" w:bidi="hi-IN"/>
-        </w:rPr>
-        <w:t xml:space="preserve"> двух объектов:</w:t>
+        <w:t xml:space="preserve"> отличия двух объектов:</w:t>
       </w:r>
     </w:p>
     <w:p>
@@ -30641,11 +30684,34 @@
           <w:szCs w:val="24"/>
           <w:lang w:val="en-US" w:eastAsia="zh-CN" w:bidi="hi-IN"/>
         </w:rPr>
-        <w:t>assert</w:t>
-      </w:r>
-      <w:r>
+        <w:t>assertNotSame</w:t>
+      </w:r>
+      <w:r>
+        <w:rPr>
+          <w:rFonts w:ascii="Consolas" w:hAnsi="Consolas"/>
+          <w:color w:val="000000"/>
+          <w:sz w:val="20"/>
+          <w:lang w:val="ru-RU"/>
+        </w:rPr>
+        <w:t>(String message, Object expected, Object actual)</w:t>
+      </w:r>
+    </w:p>
+    <w:p>
+      <w:pPr>
+        <w:pStyle w:val="Normal"/>
+        <w:ind w:left="0" w:right="0" w:hanging="0"/>
+        <w:jc w:val="left"/>
         <w:rPr>
           <w:rFonts w:eastAsia="SimSun" w:cs="Mangal" w:ascii="Consolas" w:hAnsi="Consolas"/>
+          <w:color w:val="000000"/>
+          <w:sz w:val="20"/>
+          <w:szCs w:val="24"/>
+          <w:lang w:val="ru-RU" w:eastAsia="zh-CN" w:bidi="hi-IN"/>
+        </w:rPr>
+      </w:pPr>
+      <w:r>
+        <w:rPr>
+          <w:rFonts w:eastAsia="SimSun" w:cs="Mangal" w:ascii="Consolas" w:hAnsi="Consolas"/>
           <w:b/>
           <w:bCs/>
           <w:color w:val="000000"/>
@@ -30653,82 +30719,11 @@
           <w:szCs w:val="24"/>
           <w:lang w:val="en-US" w:eastAsia="zh-CN" w:bidi="hi-IN"/>
         </w:rPr>
-        <w:t>Not</w:t>
+        <w:t>assertNotSame</w:t>
       </w:r>
       <w:r>
         <w:rPr>
           <w:rFonts w:eastAsia="SimSun" w:cs="Mangal" w:ascii="Consolas" w:hAnsi="Consolas"/>
-          <w:b/>
-          <w:bCs/>
-          <w:color w:val="000000"/>
-          <w:sz w:val="20"/>
-          <w:szCs w:val="24"/>
-          <w:lang w:val="en-US" w:eastAsia="zh-CN" w:bidi="hi-IN"/>
-        </w:rPr>
-        <w:t>Same</w:t>
-      </w:r>
-      <w:r>
-        <w:rPr>
-          <w:rFonts w:ascii="Consolas" w:hAnsi="Consolas"/>
-          <w:color w:val="000000"/>
-          <w:sz w:val="20"/>
-          <w:lang w:val="ru-RU"/>
-        </w:rPr>
-        <w:t>(String message, Object expected, Object actual)</w:t>
-      </w:r>
-    </w:p>
-    <w:p>
-      <w:pPr>
-        <w:pStyle w:val="Normal"/>
-        <w:ind w:left="0" w:right="0" w:hanging="0"/>
-        <w:jc w:val="left"/>
-        <w:rPr>
-          <w:rFonts w:eastAsia="SimSun" w:cs="Mangal" w:ascii="Consolas" w:hAnsi="Consolas"/>
-          <w:color w:val="000000"/>
-          <w:sz w:val="20"/>
-          <w:szCs w:val="24"/>
-          <w:lang w:val="ru-RU" w:eastAsia="zh-CN" w:bidi="hi-IN"/>
-        </w:rPr>
-      </w:pPr>
-      <w:r>
-        <w:rPr>
-          <w:rFonts w:eastAsia="SimSun" w:cs="Mangal" w:ascii="Consolas" w:hAnsi="Consolas"/>
-          <w:b/>
-          <w:bCs/>
-          <w:color w:val="000000"/>
-          <w:sz w:val="20"/>
-          <w:szCs w:val="24"/>
-          <w:lang w:val="en-US" w:eastAsia="zh-CN" w:bidi="hi-IN"/>
-        </w:rPr>
-        <w:t>assert</w:t>
-      </w:r>
-      <w:r>
-        <w:rPr>
-          <w:rFonts w:eastAsia="SimSun" w:cs="Mangal" w:ascii="Consolas" w:hAnsi="Consolas"/>
-          <w:b/>
-          <w:bCs/>
-          <w:color w:val="000000"/>
-          <w:sz w:val="20"/>
-          <w:szCs w:val="24"/>
-          <w:lang w:val="en-US" w:eastAsia="zh-CN" w:bidi="hi-IN"/>
-        </w:rPr>
-        <w:t>Not</w:t>
-      </w:r>
-      <w:r>
-        <w:rPr>
-          <w:rFonts w:eastAsia="SimSun" w:cs="Mangal" w:ascii="Consolas" w:hAnsi="Consolas"/>
-          <w:b/>
-          <w:bCs/>
-          <w:color w:val="000000"/>
-          <w:sz w:val="20"/>
-          <w:szCs w:val="24"/>
-          <w:lang w:val="en-US" w:eastAsia="zh-CN" w:bidi="hi-IN"/>
-        </w:rPr>
-        <w:t>Same</w:t>
-      </w:r>
-      <w:r>
-        <w:rPr>
-          <w:rFonts w:eastAsia="SimSun" w:cs="Mangal" w:ascii="Consolas" w:hAnsi="Consolas"/>
           <w:color w:val="000000"/>
           <w:sz w:val="20"/>
           <w:szCs w:val="24"/>
@@ -30758,37 +30753,7 @@
           <w:szCs w:val="24"/>
           <w:lang w:val="ru-RU" w:eastAsia="zh-CN" w:bidi="hi-IN"/>
         </w:rPr>
-        <w:t xml:space="preserve">Это инвертированная версия предыдущего утверждения, оно </w:t>
-      </w:r>
-      <w:r>
-        <w:rPr>
-          <w:rFonts w:eastAsia="SimSun" w:cs="Mangal"/>
-          <w:color w:val="00000A"/>
-          <w:sz w:val="24"/>
-          <w:szCs w:val="24"/>
-          <w:lang w:val="ru-RU" w:eastAsia="zh-CN" w:bidi="hi-IN"/>
-        </w:rPr>
-        <w:t xml:space="preserve">будет верно только если ожидаемый и реальный параметры </w:t>
-      </w:r>
-      <w:r>
-        <w:rPr>
-          <w:rFonts w:eastAsia="SimSun" w:cs="Mangal"/>
-          <w:color w:val="00000A"/>
-          <w:sz w:val="24"/>
-          <w:szCs w:val="24"/>
-          <w:lang w:val="ru-RU" w:eastAsia="zh-CN" w:bidi="hi-IN"/>
-        </w:rPr>
-        <w:t xml:space="preserve">НЕ </w:t>
-      </w:r>
-      <w:r>
-        <w:rPr>
-          <w:rFonts w:eastAsia="SimSun" w:cs="Mangal"/>
-          <w:color w:val="00000A"/>
-          <w:sz w:val="24"/>
-          <w:szCs w:val="24"/>
-          <w:lang w:val="ru-RU" w:eastAsia="zh-CN" w:bidi="hi-IN"/>
-        </w:rPr>
-        <w:t>указывают на одну область памяти</w:t>
+        <w:t>Это инвертированная версия предыдущего утверждения, оно будет верно только если ожидаемый и реальный параметры НЕ указывают на одну область памяти</w:t>
       </w:r>
     </w:p>
     <w:p>
@@ -30889,7 +30854,7 @@
     <w:tbl>
       <w:tblPr>
         <w:jc w:val="left"/>
-        <w:tblInd w:w="50" w:type="dxa"/>
+        <w:tblInd w:w="47" w:type="dxa"/>
         <w:tblBorders>
           <w:top w:val="single" w:sz="2" w:space="0" w:color="000001"/>
           <w:left w:val="single" w:sz="2" w:space="0" w:color="000001"/>
@@ -30900,13 +30865,13 @@
         </w:tblBorders>
         <w:tblCellMar>
           <w:top w:w="55" w:type="dxa"/>
-          <w:left w:w="48" w:type="dxa"/>
+          <w:left w:w="45" w:type="dxa"/>
           <w:bottom w:w="55" w:type="dxa"/>
           <w:right w:w="55" w:type="dxa"/>
         </w:tblCellMar>
       </w:tblPr>
       <w:tblGrid>
-        <w:gridCol w:w="1708"/>
+        <w:gridCol w:w="1707"/>
         <w:gridCol w:w="8265"/>
       </w:tblGrid>
       <w:tr>
@@ -30915,7 +30880,7 @@
         </w:trPr>
         <w:tc>
           <w:tcPr>
-            <w:tcW w:w="1708" w:type="dxa"/>
+            <w:tcW w:w="1707" w:type="dxa"/>
             <w:tcBorders>
               <w:top w:val="single" w:sz="2" w:space="0" w:color="000001"/>
               <w:left w:val="single" w:sz="2" w:space="0" w:color="000001"/>
@@ -30926,7 +30891,7 @@
             </w:tcBorders>
             <w:shd w:fill="FFFFFF" w:val="clear"/>
             <w:tcMar>
-              <w:left w:w="48" w:type="dxa"/>
+              <w:left w:w="45" w:type="dxa"/>
             </w:tcMar>
           </w:tcPr>
           <w:p>
@@ -30957,7 +30922,7 @@
             </w:tcBorders>
             <w:shd w:fill="FFFFFF" w:val="clear"/>
             <w:tcMar>
-              <w:left w:w="48" w:type="dxa"/>
+              <w:left w:w="45" w:type="dxa"/>
             </w:tcMar>
           </w:tcPr>
           <w:p>
@@ -30982,7 +30947,7 @@
         </w:trPr>
         <w:tc>
           <w:tcPr>
-            <w:tcW w:w="1708" w:type="dxa"/>
+            <w:tcW w:w="1707" w:type="dxa"/>
             <w:tcBorders>
               <w:top w:val="nil"/>
               <w:left w:val="single" w:sz="2" w:space="0" w:color="000001"/>
@@ -30993,7 +30958,7 @@
             </w:tcBorders>
             <w:shd w:fill="FFFFFF" w:val="clear"/>
             <w:tcMar>
-              <w:left w:w="48" w:type="dxa"/>
+              <w:left w:w="45" w:type="dxa"/>
             </w:tcMar>
           </w:tcPr>
           <w:p>
@@ -31024,7 +30989,7 @@
             </w:tcBorders>
             <w:shd w:fill="FFFFFF" w:val="clear"/>
             <w:tcMar>
-              <w:left w:w="48" w:type="dxa"/>
+              <w:left w:w="45" w:type="dxa"/>
             </w:tcMar>
           </w:tcPr>
           <w:p>
@@ -31175,7 +31140,7 @@
         </w:trPr>
         <w:tc>
           <w:tcPr>
-            <w:tcW w:w="1708" w:type="dxa"/>
+            <w:tcW w:w="1707" w:type="dxa"/>
             <w:tcBorders>
               <w:top w:val="nil"/>
               <w:left w:val="single" w:sz="2" w:space="0" w:color="000001"/>
@@ -31186,7 +31151,7 @@
             </w:tcBorders>
             <w:shd w:fill="FFFFFF" w:val="clear"/>
             <w:tcMar>
-              <w:left w:w="48" w:type="dxa"/>
+              <w:left w:w="45" w:type="dxa"/>
             </w:tcMar>
           </w:tcPr>
           <w:p>
@@ -31217,7 +31182,7 @@
             </w:tcBorders>
             <w:shd w:fill="FFFFFF" w:val="clear"/>
             <w:tcMar>
-              <w:left w:w="48" w:type="dxa"/>
+              <w:left w:w="45" w:type="dxa"/>
             </w:tcMar>
           </w:tcPr>
           <w:p>
@@ -31368,7 +31333,7 @@
         </w:trPr>
         <w:tc>
           <w:tcPr>
-            <w:tcW w:w="1708" w:type="dxa"/>
+            <w:tcW w:w="1707" w:type="dxa"/>
             <w:tcBorders>
               <w:top w:val="nil"/>
               <w:left w:val="single" w:sz="2" w:space="0" w:color="000001"/>
@@ -31379,7 +31344,7 @@
             </w:tcBorders>
             <w:shd w:fill="FFFFFF" w:val="clear"/>
             <w:tcMar>
-              <w:left w:w="48" w:type="dxa"/>
+              <w:left w:w="45" w:type="dxa"/>
             </w:tcMar>
           </w:tcPr>
           <w:p>
@@ -31410,7 +31375,7 @@
             </w:tcBorders>
             <w:shd w:fill="FFFFFF" w:val="clear"/>
             <w:tcMar>
-              <w:left w:w="48" w:type="dxa"/>
+              <w:left w:w="45" w:type="dxa"/>
             </w:tcMar>
           </w:tcPr>
           <w:p>
@@ -31561,7 +31526,7 @@
         </w:trPr>
         <w:tc>
           <w:tcPr>
-            <w:tcW w:w="1708" w:type="dxa"/>
+            <w:tcW w:w="1707" w:type="dxa"/>
             <w:tcBorders>
               <w:top w:val="nil"/>
               <w:left w:val="single" w:sz="2" w:space="0" w:color="000001"/>
@@ -31572,7 +31537,7 @@
             </w:tcBorders>
             <w:shd w:fill="FFFFFF" w:val="clear"/>
             <w:tcMar>
-              <w:left w:w="48" w:type="dxa"/>
+              <w:left w:w="45" w:type="dxa"/>
             </w:tcMar>
           </w:tcPr>
           <w:p>
@@ -31603,7 +31568,7 @@
             </w:tcBorders>
             <w:shd w:fill="FFFFFF" w:val="clear"/>
             <w:tcMar>
-              <w:left w:w="48" w:type="dxa"/>
+              <w:left w:w="45" w:type="dxa"/>
             </w:tcMar>
           </w:tcPr>
           <w:p>
@@ -31754,7 +31719,7 @@
         </w:trPr>
         <w:tc>
           <w:tcPr>
-            <w:tcW w:w="1708" w:type="dxa"/>
+            <w:tcW w:w="1707" w:type="dxa"/>
             <w:tcBorders>
               <w:top w:val="nil"/>
               <w:left w:val="single" w:sz="2" w:space="0" w:color="000001"/>
@@ -31765,7 +31730,7 @@
             </w:tcBorders>
             <w:shd w:fill="FFFFFF" w:val="clear"/>
             <w:tcMar>
-              <w:left w:w="48" w:type="dxa"/>
+              <w:left w:w="45" w:type="dxa"/>
             </w:tcMar>
           </w:tcPr>
           <w:p>
@@ -31792,7 +31757,7 @@
             </w:tcBorders>
             <w:shd w:fill="FFFFFF" w:val="clear"/>
             <w:tcMar>
-              <w:left w:w="48" w:type="dxa"/>
+              <w:left w:w="45" w:type="dxa"/>
             </w:tcMar>
           </w:tcPr>
           <w:p>
@@ -31943,7 +31908,7 @@
         </w:trPr>
         <w:tc>
           <w:tcPr>
-            <w:tcW w:w="1708" w:type="dxa"/>
+            <w:tcW w:w="1707" w:type="dxa"/>
             <w:tcBorders>
               <w:top w:val="nil"/>
               <w:left w:val="single" w:sz="2" w:space="0" w:color="000001"/>
@@ -31954,7 +31919,7 @@
             </w:tcBorders>
             <w:shd w:fill="FFFFFF" w:val="clear"/>
             <w:tcMar>
-              <w:left w:w="48" w:type="dxa"/>
+              <w:left w:w="45" w:type="dxa"/>
             </w:tcMar>
           </w:tcPr>
           <w:p>
@@ -31985,7 +31950,7 @@
             </w:tcBorders>
             <w:shd w:fill="FFFFFF" w:val="clear"/>
             <w:tcMar>
-              <w:left w:w="48" w:type="dxa"/>
+              <w:left w:w="45" w:type="dxa"/>
             </w:tcMar>
           </w:tcPr>
           <w:p>
@@ -32170,7 +32135,7 @@
         </w:trPr>
         <w:tc>
           <w:tcPr>
-            <w:tcW w:w="1708" w:type="dxa"/>
+            <w:tcW w:w="1707" w:type="dxa"/>
             <w:tcBorders>
               <w:top w:val="nil"/>
               <w:left w:val="single" w:sz="2" w:space="0" w:color="000001"/>
@@ -32181,7 +32146,7 @@
             </w:tcBorders>
             <w:shd w:fill="FFFFFF" w:val="clear"/>
             <w:tcMar>
-              <w:left w:w="48" w:type="dxa"/>
+              <w:left w:w="45" w:type="dxa"/>
             </w:tcMar>
           </w:tcPr>
           <w:p>
@@ -32212,7 +32177,7 @@
             </w:tcBorders>
             <w:shd w:fill="FFFFFF" w:val="clear"/>
             <w:tcMar>
-              <w:left w:w="48" w:type="dxa"/>
+              <w:left w:w="45" w:type="dxa"/>
             </w:tcMar>
           </w:tcPr>
           <w:p>
@@ -32402,7 +32367,7 @@
         </w:trPr>
         <w:tc>
           <w:tcPr>
-            <w:tcW w:w="1708" w:type="dxa"/>
+            <w:tcW w:w="1707" w:type="dxa"/>
             <w:tcBorders>
               <w:top w:val="nil"/>
               <w:left w:val="single" w:sz="2" w:space="0" w:color="000001"/>
@@ -32413,7 +32378,7 @@
             </w:tcBorders>
             <w:shd w:fill="FFFFFF" w:val="clear"/>
             <w:tcMar>
-              <w:left w:w="48" w:type="dxa"/>
+              <w:left w:w="45" w:type="dxa"/>
             </w:tcMar>
           </w:tcPr>
           <w:p>
@@ -32444,7 +32409,7 @@
             </w:tcBorders>
             <w:shd w:fill="FFFFFF" w:val="clear"/>
             <w:tcMar>
-              <w:left w:w="48" w:type="dxa"/>
+              <w:left w:w="45" w:type="dxa"/>
             </w:tcMar>
           </w:tcPr>
           <w:p>
@@ -35135,47 +35100,7 @@
           <w:szCs w:val="24"/>
           <w:lang w:val="ru-RU" w:eastAsia="zh-CN" w:bidi="hi-IN"/>
         </w:rPr>
-        <w:t>выглядит как вызов статическ</w:t>
-      </w:r>
-      <w:r>
-        <w:rPr>
-          <w:rFonts w:eastAsia="SimSun" w:cs="Mangal"/>
-          <w:color w:val="00000A"/>
-          <w:sz w:val="24"/>
-          <w:szCs w:val="24"/>
-          <w:lang w:val="ru-RU" w:eastAsia="zh-CN" w:bidi="hi-IN"/>
-        </w:rPr>
-        <w:t>их</w:t>
-      </w:r>
-      <w:r>
-        <w:rPr>
-          <w:rFonts w:eastAsia="SimSun" w:cs="Mangal"/>
-          <w:color w:val="00000A"/>
-          <w:sz w:val="24"/>
-          <w:szCs w:val="24"/>
-          <w:lang w:val="ru-RU" w:eastAsia="zh-CN" w:bidi="hi-IN"/>
-        </w:rPr>
-        <w:t xml:space="preserve"> метод</w:t>
-      </w:r>
-      <w:r>
-        <w:rPr>
-          <w:rFonts w:eastAsia="SimSun" w:cs="Mangal"/>
-          <w:color w:val="00000A"/>
-          <w:sz w:val="24"/>
-          <w:szCs w:val="24"/>
-          <w:lang w:val="ru-RU" w:eastAsia="zh-CN" w:bidi="hi-IN"/>
-        </w:rPr>
-        <w:t>ов</w:t>
-      </w:r>
-      <w:r>
-        <w:rPr>
-          <w:rFonts w:eastAsia="SimSun" w:cs="Mangal"/>
-          <w:color w:val="00000A"/>
-          <w:sz w:val="24"/>
-          <w:szCs w:val="24"/>
-          <w:lang w:val="ru-RU" w:eastAsia="zh-CN" w:bidi="hi-IN"/>
-        </w:rPr>
-        <w:t xml:space="preserve"> </w:t>
+        <w:t xml:space="preserve">выглядит как вызов статических методов </w:t>
       </w:r>
       <w:r>
         <w:rPr>
@@ -35185,17 +35110,7 @@
           <w:szCs w:val="24"/>
           <w:lang w:val="en-US" w:eastAsia="zh-CN" w:bidi="hi-IN"/>
         </w:rPr>
-        <w:t>org.junit.</w:t>
-      </w:r>
-      <w:r>
-        <w:rPr>
-          <w:rFonts w:eastAsia="SimSun" w:cs="Mangal"/>
-          <w:color w:val="00000A"/>
-          <w:sz w:val="24"/>
-          <w:szCs w:val="24"/>
-          <w:lang w:val="en-US" w:eastAsia="zh-CN" w:bidi="hi-IN"/>
-        </w:rPr>
-        <w:t xml:space="preserve">Assume.assume*. </w:t>
+        <w:t xml:space="preserve">org.junit.Assume.assume*. </w:t>
       </w:r>
       <w:r>
         <w:rPr>
@@ -35229,27 +35144,7 @@
           <w:szCs w:val="24"/>
           <w:lang w:val="ru-RU" w:eastAsia="zh-CN" w:bidi="hi-IN"/>
         </w:rPr>
-        <w:t xml:space="preserve">Пример </w:t>
-      </w:r>
-      <w:r>
-        <w:rPr>
-          <w:rFonts w:eastAsia="SimSun" w:cs="Mangal"/>
-          <w:color w:val="00000A"/>
-          <w:sz w:val="24"/>
-          <w:szCs w:val="24"/>
-          <w:lang w:val="ru-RU" w:eastAsia="zh-CN" w:bidi="hi-IN"/>
-        </w:rPr>
-        <w:t xml:space="preserve">использования </w:t>
-      </w:r>
-      <w:r>
-        <w:rPr>
-          <w:rFonts w:eastAsia="SimSun" w:cs="Mangal"/>
-          <w:color w:val="00000A"/>
-          <w:sz w:val="24"/>
-          <w:szCs w:val="24"/>
-          <w:lang w:val="ru-RU" w:eastAsia="zh-CN" w:bidi="hi-IN"/>
-        </w:rPr>
-        <w:t>предположения:</w:t>
+        <w:t>Пример использования предположения:</w:t>
       </w:r>
     </w:p>
     <w:p>
@@ -35610,24 +35505,24 @@
     <w:tbl>
       <w:tblPr>
         <w:jc w:val="left"/>
-        <w:tblInd w:w="55" w:type="dxa"/>
+        <w:tblInd w:w="53" w:type="dxa"/>
         <w:tblBorders>
-          <w:top w:val="single" w:sz="2" w:space="0" w:color="000000"/>
-          <w:left w:val="single" w:sz="2" w:space="0" w:color="000000"/>
-          <w:bottom w:val="single" w:sz="2" w:space="0" w:color="000000"/>
-          <w:insideH w:val="single" w:sz="2" w:space="0" w:color="000000"/>
+          <w:top w:val="single" w:sz="2" w:space="0" w:color="000001"/>
+          <w:left w:val="single" w:sz="2" w:space="0" w:color="000001"/>
+          <w:bottom w:val="single" w:sz="2" w:space="0" w:color="000001"/>
+          <w:insideH w:val="single" w:sz="2" w:space="0" w:color="000001"/>
           <w:right w:val="nil"/>
           <w:insideV w:val="nil"/>
         </w:tblBorders>
         <w:tblCellMar>
           <w:top w:w="55" w:type="dxa"/>
-          <w:left w:w="54" w:type="dxa"/>
+          <w:left w:w="51" w:type="dxa"/>
           <w:bottom w:w="55" w:type="dxa"/>
           <w:right w:w="55" w:type="dxa"/>
         </w:tblCellMar>
       </w:tblPr>
       <w:tblGrid>
-        <w:gridCol w:w="3870"/>
+        <w:gridCol w:w="3869"/>
         <w:gridCol w:w="6105"/>
       </w:tblGrid>
       <w:tr>
@@ -35636,18 +35531,18 @@
         </w:trPr>
         <w:tc>
           <w:tcPr>
-            <w:tcW w:w="3870" w:type="dxa"/>
+            <w:tcW w:w="3869" w:type="dxa"/>
             <w:tcBorders>
-              <w:top w:val="single" w:sz="2" w:space="0" w:color="000000"/>
-              <w:left w:val="single" w:sz="2" w:space="0" w:color="000000"/>
-              <w:bottom w:val="single" w:sz="2" w:space="0" w:color="000000"/>
-              <w:insideH w:val="single" w:sz="2" w:space="0" w:color="000000"/>
+              <w:top w:val="single" w:sz="2" w:space="0" w:color="000001"/>
+              <w:left w:val="single" w:sz="2" w:space="0" w:color="000001"/>
+              <w:bottom w:val="single" w:sz="2" w:space="0" w:color="000001"/>
+              <w:insideH w:val="single" w:sz="2" w:space="0" w:color="000001"/>
               <w:right w:val="nil"/>
               <w:insideV w:val="nil"/>
             </w:tcBorders>
-            <w:shd w:fill="auto" w:val="clear"/>
+            <w:shd w:fill="FFFFFF" w:val="clear"/>
             <w:tcMar>
-              <w:left w:w="54" w:type="dxa"/>
+              <w:left w:w="51" w:type="dxa"/>
             </w:tcMar>
           </w:tcPr>
           <w:p>
@@ -35669,16 +35564,16 @@
           <w:tcPr>
             <w:tcW w:w="6105" w:type="dxa"/>
             <w:tcBorders>
-              <w:top w:val="single" w:sz="2" w:space="0" w:color="000000"/>
-              <w:left w:val="single" w:sz="2" w:space="0" w:color="000000"/>
-              <w:bottom w:val="single" w:sz="2" w:space="0" w:color="000000"/>
-              <w:insideH w:val="single" w:sz="2" w:space="0" w:color="000000"/>
-              <w:right w:val="single" w:sz="2" w:space="0" w:color="000000"/>
-              <w:insideV w:val="single" w:sz="2" w:space="0" w:color="000000"/>
+              <w:top w:val="single" w:sz="2" w:space="0" w:color="000001"/>
+              <w:left w:val="single" w:sz="2" w:space="0" w:color="000001"/>
+              <w:bottom w:val="single" w:sz="2" w:space="0" w:color="000001"/>
+              <w:insideH w:val="single" w:sz="2" w:space="0" w:color="000001"/>
+              <w:right w:val="single" w:sz="2" w:space="0" w:color="000001"/>
+              <w:insideV w:val="single" w:sz="2" w:space="0" w:color="000001"/>
             </w:tcBorders>
-            <w:shd w:fill="auto" w:val="clear"/>
+            <w:shd w:fill="FFFFFF" w:val="clear"/>
             <w:tcMar>
-              <w:left w:w="54" w:type="dxa"/>
+              <w:left w:w="51" w:type="dxa"/>
             </w:tcMar>
           </w:tcPr>
           <w:p>
@@ -35703,18 +35598,18 @@
         </w:trPr>
         <w:tc>
           <w:tcPr>
-            <w:tcW w:w="3870" w:type="dxa"/>
+            <w:tcW w:w="3869" w:type="dxa"/>
             <w:tcBorders>
               <w:top w:val="nil"/>
-              <w:left w:val="single" w:sz="2" w:space="0" w:color="000000"/>
-              <w:bottom w:val="single" w:sz="2" w:space="0" w:color="000000"/>
-              <w:insideH w:val="single" w:sz="2" w:space="0" w:color="000000"/>
+              <w:left w:val="single" w:sz="2" w:space="0" w:color="000001"/>
+              <w:bottom w:val="single" w:sz="2" w:space="0" w:color="000001"/>
+              <w:insideH w:val="single" w:sz="2" w:space="0" w:color="000001"/>
               <w:right w:val="nil"/>
               <w:insideV w:val="nil"/>
             </w:tcBorders>
-            <w:shd w:fill="auto" w:val="clear"/>
+            <w:shd w:fill="FFFFFF" w:val="clear"/>
             <w:tcMar>
-              <w:left w:w="54" w:type="dxa"/>
+              <w:left w:w="51" w:type="dxa"/>
             </w:tcMar>
           </w:tcPr>
           <w:p>
@@ -35797,15 +35692,15 @@
             <w:tcW w:w="6105" w:type="dxa"/>
             <w:tcBorders>
               <w:top w:val="nil"/>
-              <w:left w:val="single" w:sz="2" w:space="0" w:color="000000"/>
-              <w:bottom w:val="single" w:sz="2" w:space="0" w:color="000000"/>
-              <w:insideH w:val="single" w:sz="2" w:space="0" w:color="000000"/>
-              <w:right w:val="single" w:sz="2" w:space="0" w:color="000000"/>
-              <w:insideV w:val="single" w:sz="2" w:space="0" w:color="000000"/>
+              <w:left w:val="single" w:sz="2" w:space="0" w:color="000001"/>
+              <w:bottom w:val="single" w:sz="2" w:space="0" w:color="000001"/>
+              <w:insideH w:val="single" w:sz="2" w:space="0" w:color="000001"/>
+              <w:right w:val="single" w:sz="2" w:space="0" w:color="000001"/>
+              <w:insideV w:val="single" w:sz="2" w:space="0" w:color="000001"/>
             </w:tcBorders>
-            <w:shd w:fill="auto" w:val="clear"/>
+            <w:shd w:fill="FFFFFF" w:val="clear"/>
             <w:tcMar>
-              <w:left w:w="54" w:type="dxa"/>
+              <w:left w:w="51" w:type="dxa"/>
             </w:tcMar>
           </w:tcPr>
           <w:p>
@@ -35836,18 +35731,18 @@
         </w:trPr>
         <w:tc>
           <w:tcPr>
-            <w:tcW w:w="3870" w:type="dxa"/>
+            <w:tcW w:w="3869" w:type="dxa"/>
             <w:tcBorders>
               <w:top w:val="nil"/>
-              <w:left w:val="single" w:sz="2" w:space="0" w:color="000000"/>
-              <w:bottom w:val="single" w:sz="2" w:space="0" w:color="000000"/>
-              <w:insideH w:val="single" w:sz="2" w:space="0" w:color="000000"/>
+              <w:left w:val="single" w:sz="2" w:space="0" w:color="000001"/>
+              <w:bottom w:val="single" w:sz="2" w:space="0" w:color="000001"/>
+              <w:insideH w:val="single" w:sz="2" w:space="0" w:color="000001"/>
               <w:right w:val="nil"/>
               <w:insideV w:val="nil"/>
             </w:tcBorders>
-            <w:shd w:fill="auto" w:val="clear"/>
+            <w:shd w:fill="FFFFFF" w:val="clear"/>
             <w:tcMar>
-              <w:left w:w="54" w:type="dxa"/>
+              <w:left w:w="51" w:type="dxa"/>
             </w:tcMar>
           </w:tcPr>
           <w:p>
@@ -35867,23 +35762,7 @@
                 <w:color w:val="000000"/>
                 <w:sz w:val="20"/>
               </w:rPr>
-              <w:t>assume</w:t>
-            </w:r>
-            <w:r>
-              <w:rPr>
-                <w:rFonts w:ascii="Consolas" w:hAnsi="Consolas"/>
-                <w:color w:val="000000"/>
-                <w:sz w:val="20"/>
-              </w:rPr>
-              <w:t>False</w:t>
-            </w:r>
-            <w:r>
-              <w:rPr>
-                <w:rFonts w:ascii="Consolas" w:hAnsi="Consolas"/>
-                <w:color w:val="000000"/>
-                <w:sz w:val="20"/>
-              </w:rPr>
-              <w:t>(</w:t>
+              <w:t>assumeFalse(</w:t>
             </w:r>
             <w:r>
               <w:rPr>
@@ -35920,23 +35799,7 @@
                 <w:color w:val="000000"/>
                 <w:sz w:val="20"/>
               </w:rPr>
-              <w:t>assume</w:t>
-            </w:r>
-            <w:r>
-              <w:rPr>
-                <w:rFonts w:ascii="Consolas" w:hAnsi="Consolas"/>
-                <w:color w:val="000000"/>
-                <w:sz w:val="20"/>
-              </w:rPr>
-              <w:t>False</w:t>
-            </w:r>
-            <w:r>
-              <w:rPr>
-                <w:rFonts w:ascii="Consolas" w:hAnsi="Consolas"/>
-                <w:color w:val="000000"/>
-                <w:sz w:val="20"/>
-              </w:rPr>
-              <w:t xml:space="preserve">(String message, </w:t>
+              <w:t xml:space="preserve">assumeFalse(String message, </w:t>
             </w:r>
             <w:r>
               <w:rPr>
@@ -35962,15 +35825,15 @@
             <w:tcW w:w="6105" w:type="dxa"/>
             <w:tcBorders>
               <w:top w:val="nil"/>
-              <w:left w:val="single" w:sz="2" w:space="0" w:color="000000"/>
-              <w:bottom w:val="single" w:sz="2" w:space="0" w:color="000000"/>
-              <w:insideH w:val="single" w:sz="2" w:space="0" w:color="000000"/>
-              <w:right w:val="single" w:sz="2" w:space="0" w:color="000000"/>
-              <w:insideV w:val="single" w:sz="2" w:space="0" w:color="000000"/>
+              <w:left w:val="single" w:sz="2" w:space="0" w:color="000001"/>
+              <w:bottom w:val="single" w:sz="2" w:space="0" w:color="000001"/>
+              <w:insideH w:val="single" w:sz="2" w:space="0" w:color="000001"/>
+              <w:right w:val="single" w:sz="2" w:space="0" w:color="000001"/>
+              <w:insideV w:val="single" w:sz="2" w:space="0" w:color="000001"/>
             </w:tcBorders>
-            <w:shd w:fill="auto" w:val="clear"/>
+            <w:shd w:fill="FFFFFF" w:val="clear"/>
             <w:tcMar>
-              <w:left w:w="54" w:type="dxa"/>
+              <w:left w:w="51" w:type="dxa"/>
             </w:tcMar>
           </w:tcPr>
           <w:p>
@@ -36001,18 +35864,18 @@
         </w:trPr>
         <w:tc>
           <w:tcPr>
-            <w:tcW w:w="3870" w:type="dxa"/>
+            <w:tcW w:w="3869" w:type="dxa"/>
             <w:tcBorders>
               <w:top w:val="nil"/>
-              <w:left w:val="single" w:sz="2" w:space="0" w:color="000000"/>
-              <w:bottom w:val="single" w:sz="2" w:space="0" w:color="000000"/>
-              <w:insideH w:val="single" w:sz="2" w:space="0" w:color="000000"/>
+              <w:left w:val="single" w:sz="2" w:space="0" w:color="000001"/>
+              <w:bottom w:val="single" w:sz="2" w:space="0" w:color="000001"/>
+              <w:insideH w:val="single" w:sz="2" w:space="0" w:color="000001"/>
               <w:right w:val="nil"/>
               <w:insideV w:val="nil"/>
             </w:tcBorders>
-            <w:shd w:fill="auto" w:val="clear"/>
+            <w:shd w:fill="FFFFFF" w:val="clear"/>
             <w:tcMar>
-              <w:left w:w="54" w:type="dxa"/>
+              <w:left w:w="51" w:type="dxa"/>
             </w:tcMar>
           </w:tcPr>
           <w:p>
@@ -36052,15 +35915,15 @@
             <w:tcW w:w="6105" w:type="dxa"/>
             <w:tcBorders>
               <w:top w:val="nil"/>
-              <w:left w:val="single" w:sz="2" w:space="0" w:color="000000"/>
-              <w:bottom w:val="single" w:sz="2" w:space="0" w:color="000000"/>
-              <w:insideH w:val="single" w:sz="2" w:space="0" w:color="000000"/>
-              <w:right w:val="single" w:sz="2" w:space="0" w:color="000000"/>
-              <w:insideV w:val="single" w:sz="2" w:space="0" w:color="000000"/>
+              <w:left w:val="single" w:sz="2" w:space="0" w:color="000001"/>
+              <w:bottom w:val="single" w:sz="2" w:space="0" w:color="000001"/>
+              <w:insideH w:val="single" w:sz="2" w:space="0" w:color="000001"/>
+              <w:right w:val="single" w:sz="2" w:space="0" w:color="000001"/>
+              <w:insideV w:val="single" w:sz="2" w:space="0" w:color="000001"/>
             </w:tcBorders>
-            <w:shd w:fill="auto" w:val="clear"/>
+            <w:shd w:fill="FFFFFF" w:val="clear"/>
             <w:tcMar>
-              <w:left w:w="54" w:type="dxa"/>
+              <w:left w:w="51" w:type="dxa"/>
             </w:tcMar>
           </w:tcPr>
           <w:p>
@@ -36091,18 +35954,18 @@
         </w:trPr>
         <w:tc>
           <w:tcPr>
-            <w:tcW w:w="3870" w:type="dxa"/>
+            <w:tcW w:w="3869" w:type="dxa"/>
             <w:tcBorders>
               <w:top w:val="nil"/>
-              <w:left w:val="single" w:sz="2" w:space="0" w:color="000000"/>
-              <w:bottom w:val="single" w:sz="2" w:space="0" w:color="000000"/>
-              <w:insideH w:val="single" w:sz="2" w:space="0" w:color="000000"/>
+              <w:left w:val="single" w:sz="2" w:space="0" w:color="000001"/>
+              <w:bottom w:val="single" w:sz="2" w:space="0" w:color="000001"/>
+              <w:insideH w:val="single" w:sz="2" w:space="0" w:color="000001"/>
               <w:right w:val="nil"/>
               <w:insideV w:val="nil"/>
             </w:tcBorders>
-            <w:shd w:fill="auto" w:val="clear"/>
+            <w:shd w:fill="FFFFFF" w:val="clear"/>
             <w:tcMar>
-              <w:left w:w="54" w:type="dxa"/>
+              <w:left w:w="51" w:type="dxa"/>
             </w:tcMar>
           </w:tcPr>
           <w:p>
@@ -36173,15 +36036,15 @@
             <w:tcW w:w="6105" w:type="dxa"/>
             <w:tcBorders>
               <w:top w:val="nil"/>
-              <w:left w:val="single" w:sz="2" w:space="0" w:color="000000"/>
-              <w:bottom w:val="single" w:sz="2" w:space="0" w:color="000000"/>
-              <w:insideH w:val="single" w:sz="2" w:space="0" w:color="000000"/>
-              <w:right w:val="single" w:sz="2" w:space="0" w:color="000000"/>
-              <w:insideV w:val="single" w:sz="2" w:space="0" w:color="000000"/>
+              <w:left w:val="single" w:sz="2" w:space="0" w:color="000001"/>
+              <w:bottom w:val="single" w:sz="2" w:space="0" w:color="000001"/>
+              <w:insideH w:val="single" w:sz="2" w:space="0" w:color="000001"/>
+              <w:right w:val="single" w:sz="2" w:space="0" w:color="000001"/>
+              <w:insideV w:val="single" w:sz="2" w:space="0" w:color="000001"/>
             </w:tcBorders>
-            <w:shd w:fill="auto" w:val="clear"/>
+            <w:shd w:fill="FFFFFF" w:val="clear"/>
             <w:tcMar>
-              <w:left w:w="54" w:type="dxa"/>
+              <w:left w:w="51" w:type="dxa"/>
             </w:tcMar>
           </w:tcPr>
           <w:p>
@@ -36195,13 +36058,7 @@
               <w:rPr>
                 <w:lang w:val="ru-RU"/>
               </w:rPr>
-              <w:t xml:space="preserve">Тест будет проигнорирован если </w:t>
-            </w:r>
-            <w:r>
-              <w:rPr>
-                <w:lang w:val="ru-RU"/>
-              </w:rPr>
-              <w:t xml:space="preserve">параметр (исключение) не </w:t>
+              <w:t xml:space="preserve">Тест будет проигнорирован если параметр (исключение) не </w:t>
             </w:r>
             <w:r>
               <w:rPr>
@@ -36218,18 +36075,18 @@
         </w:trPr>
         <w:tc>
           <w:tcPr>
-            <w:tcW w:w="3870" w:type="dxa"/>
+            <w:tcW w:w="3869" w:type="dxa"/>
             <w:tcBorders>
               <w:top w:val="nil"/>
-              <w:left w:val="single" w:sz="2" w:space="0" w:color="000000"/>
-              <w:bottom w:val="single" w:sz="2" w:space="0" w:color="000000"/>
-              <w:insideH w:val="single" w:sz="2" w:space="0" w:color="000000"/>
+              <w:left w:val="single" w:sz="2" w:space="0" w:color="000001"/>
+              <w:bottom w:val="single" w:sz="2" w:space="0" w:color="000001"/>
+              <w:insideH w:val="single" w:sz="2" w:space="0" w:color="000001"/>
               <w:right w:val="nil"/>
               <w:insideV w:val="nil"/>
             </w:tcBorders>
-            <w:shd w:fill="auto" w:val="clear"/>
+            <w:shd w:fill="FFFFFF" w:val="clear"/>
             <w:tcMar>
-              <w:left w:w="54" w:type="dxa"/>
+              <w:left w:w="51" w:type="dxa"/>
             </w:tcMar>
           </w:tcPr>
           <w:p>
@@ -36278,15 +36135,15 @@
             <w:tcW w:w="6105" w:type="dxa"/>
             <w:tcBorders>
               <w:top w:val="nil"/>
-              <w:left w:val="single" w:sz="2" w:space="0" w:color="000000"/>
-              <w:bottom w:val="single" w:sz="2" w:space="0" w:color="000000"/>
-              <w:insideH w:val="single" w:sz="2" w:space="0" w:color="000000"/>
-              <w:right w:val="single" w:sz="2" w:space="0" w:color="000000"/>
-              <w:insideV w:val="single" w:sz="2" w:space="0" w:color="000000"/>
+              <w:left w:val="single" w:sz="2" w:space="0" w:color="000001"/>
+              <w:bottom w:val="single" w:sz="2" w:space="0" w:color="000001"/>
+              <w:insideH w:val="single" w:sz="2" w:space="0" w:color="000001"/>
+              <w:right w:val="single" w:sz="2" w:space="0" w:color="000001"/>
+              <w:insideV w:val="single" w:sz="2" w:space="0" w:color="000001"/>
             </w:tcBorders>
-            <w:shd w:fill="auto" w:val="clear"/>
+            <w:shd w:fill="FFFFFF" w:val="clear"/>
             <w:tcMar>
-              <w:left w:w="54" w:type="dxa"/>
+              <w:left w:w="51" w:type="dxa"/>
             </w:tcMar>
           </w:tcPr>
           <w:p>
@@ -36362,67 +36219,47 @@
           <w:szCs w:val="24"/>
           <w:lang w:val="ru-RU" w:eastAsia="zh-CN" w:bidi="hi-IN"/>
         </w:rPr>
-        <w:t xml:space="preserve">Предположения используются разработчиками очень редко (в отличии от утверждений) и как правило используются если </w:t>
-      </w:r>
-      <w:r>
-        <w:rPr>
-          <w:rFonts w:eastAsia="SimSun" w:cs="Mangal"/>
-          <w:color w:val="00000A"/>
-          <w:sz w:val="24"/>
-          <w:szCs w:val="24"/>
-          <w:lang w:val="ru-RU" w:eastAsia="zh-CN" w:bidi="hi-IN"/>
-        </w:rPr>
-        <w:t>т</w:t>
-      </w:r>
-      <w:r>
-        <w:rPr>
-          <w:rFonts w:eastAsia="SimSun" w:cs="Mangal"/>
-          <w:color w:val="00000A"/>
-          <w:sz w:val="24"/>
-          <w:szCs w:val="24"/>
-          <w:lang w:val="ru-RU" w:eastAsia="zh-CN" w:bidi="hi-IN"/>
-        </w:rPr>
-        <w:t>ест зависит от окружения</w:t>
-      </w:r>
-    </w:p>
-    <w:p>
-      <w:pPr>
-        <w:pStyle w:val="Normal"/>
-        <w:ind w:left="0" w:right="0" w:hanging="0"/>
-        <w:jc w:val="left"/>
-        <w:rPr>
-          <w:rFonts w:eastAsia="SimSun" w:cs="Mangal"/>
-          <w:color w:val="00000A"/>
-          <w:sz w:val="24"/>
-          <w:szCs w:val="24"/>
-          <w:lang w:val="ru-RU" w:eastAsia="zh-CN" w:bidi="hi-IN"/>
-        </w:rPr>
-      </w:pPr>
-      <w:r>
-        <w:rPr>
-          <w:rFonts w:eastAsia="SimSun" w:cs="Mangal"/>
-          <w:color w:val="00000A"/>
-          <w:sz w:val="24"/>
-          <w:szCs w:val="24"/>
-          <w:lang w:val="ru-RU" w:eastAsia="zh-CN" w:bidi="hi-IN"/>
-        </w:rPr>
-      </w:r>
-    </w:p>
-    <w:p>
-      <w:pPr>
-        <w:pStyle w:val="Normal"/>
-        <w:ind w:left="0" w:right="0" w:hanging="0"/>
-        <w:jc w:val="left"/>
-        <w:rPr>
-          <w:rFonts w:eastAsia="SimSun" w:cs="Mangal"/>
-          <w:color w:val="00000A"/>
-          <w:sz w:val="24"/>
-          <w:szCs w:val="24"/>
-          <w:lang w:val="ru-RU" w:eastAsia="zh-CN" w:bidi="hi-IN"/>
-        </w:rPr>
-      </w:pPr>
-      <w:bookmarkStart w:id="2" w:name="__DdeLink__5063_1780031828"/>
-      <w:bookmarkEnd w:id="2"/>
+        <w:t>Предположения используются разработчиками очень редко (в отличии от утверждений) и как правило используются если тест зависит от окружения</w:t>
+      </w:r>
+    </w:p>
+    <w:p>
+      <w:pPr>
+        <w:pStyle w:val="Normal"/>
+        <w:ind w:left="0" w:right="0" w:hanging="0"/>
+        <w:jc w:val="left"/>
+        <w:rPr>
+          <w:rFonts w:eastAsia="SimSun" w:cs="Mangal"/>
+          <w:color w:val="00000A"/>
+          <w:sz w:val="24"/>
+          <w:szCs w:val="24"/>
+          <w:lang w:val="ru-RU" w:eastAsia="zh-CN" w:bidi="hi-IN"/>
+        </w:rPr>
+      </w:pPr>
+      <w:r>
+        <w:rPr>
+          <w:rFonts w:eastAsia="SimSun" w:cs="Mangal"/>
+          <w:color w:val="00000A"/>
+          <w:sz w:val="24"/>
+          <w:szCs w:val="24"/>
+          <w:lang w:val="ru-RU" w:eastAsia="zh-CN" w:bidi="hi-IN"/>
+        </w:rPr>
+      </w:r>
+    </w:p>
+    <w:p>
+      <w:pPr>
+        <w:pStyle w:val="Normal"/>
+        <w:ind w:left="0" w:right="0" w:hanging="0"/>
+        <w:jc w:val="left"/>
+        <w:rPr>
+          <w:rFonts w:eastAsia="SimSun" w:cs="Mangal"/>
+          <w:color w:val="00000A"/>
+          <w:sz w:val="24"/>
+          <w:szCs w:val="24"/>
+          <w:lang w:val="ru-RU" w:eastAsia="zh-CN" w:bidi="hi-IN"/>
+        </w:rPr>
+      </w:pPr>
+      <w:bookmarkStart w:id="3" w:name="__DdeLink__5063_1780031828"/>
+      <w:bookmarkEnd w:id="3"/>
       <w:r>
         <w:rPr>
           <w:rFonts w:eastAsia="SimSun" w:cs="Mangal"/>
@@ -36916,17 +36753,7 @@
           <w:szCs w:val="24"/>
           <w:lang w:val="ru-RU" w:eastAsia="zh-CN" w:bidi="hi-IN"/>
         </w:rPr>
-        <w:t xml:space="preserve">Этот тест будет выполняться только </w:t>
-      </w:r>
-      <w:r>
-        <w:rPr>
-          <w:rFonts w:eastAsia="SimSun" w:cs="Mangal"/>
-          <w:color w:val="00000A"/>
-          <w:sz w:val="24"/>
-          <w:szCs w:val="24"/>
-          <w:lang w:val="ru-RU" w:eastAsia="zh-CN" w:bidi="hi-IN"/>
-        </w:rPr>
-        <w:t xml:space="preserve">в </w:t>
+        <w:t xml:space="preserve">Этот тест будет выполняться только в </w:t>
       </w:r>
       <w:r>
         <w:rPr>
@@ -37051,22 +36878,10 @@
         <w:pStyle w:val="Normal"/>
         <w:ind w:left="0" w:right="0" w:hanging="0"/>
         <w:jc w:val="left"/>
-        <w:rPr>
-          <w:rFonts w:eastAsia="SimSun" w:cs="Mangal"/>
-          <w:color w:val="00000A"/>
-          <w:sz w:val="24"/>
-          <w:szCs w:val="24"/>
-          <w:lang w:val="ru-RU" w:eastAsia="zh-CN" w:bidi="hi-IN"/>
-        </w:rPr>
-      </w:pPr>
-      <w:r>
-        <w:rPr>
-          <w:rFonts w:eastAsia="SimSun" w:cs="Mangal"/>
-          <w:color w:val="00000A"/>
-          <w:sz w:val="24"/>
-          <w:szCs w:val="24"/>
-          <w:lang w:val="ru-RU" w:eastAsia="zh-CN" w:bidi="hi-IN"/>
-        </w:rPr>
+        <w:rPr/>
+      </w:pPr>
+      <w:r>
+        <w:rPr/>
       </w:r>
     </w:p>
     <w:sectPr>

</xml_diff>